<commit_message>
change to printable form
</commit_message>
<xml_diff>
--- a/Yashpyfile.docx
+++ b/Yashpyfile.docx
@@ -423,7 +423,27 @@
           <w:sz w:val="36"/>
           <w:szCs w:val="36"/>
         </w:rPr>
-        <w:t>PYTHON PROGRAMMING LAB</w:t>
+        <w:t>PYTHON</w:t>
+      </w:r>
+      <w:r>
+        <w:rPr>
+          <w:rFonts w:ascii="Times New Roman" w:hAnsi="Times New Roman" w:cs="Times New Roman"/>
+          <w:b/>
+          <w:bCs/>
+          <w:sz w:val="36"/>
+          <w:szCs w:val="36"/>
+        </w:rPr>
+        <w:t xml:space="preserve"> LANGUAGE</w:t>
+      </w:r>
+      <w:r>
+        <w:rPr>
+          <w:rFonts w:ascii="Times New Roman" w:hAnsi="Times New Roman" w:cs="Times New Roman"/>
+          <w:b/>
+          <w:bCs/>
+          <w:sz w:val="36"/>
+          <w:szCs w:val="36"/>
+        </w:rPr>
+        <w:t xml:space="preserve"> PROGRAMMING LAB</w:t>
       </w:r>
       <w:r>
         <w:rPr>
@@ -774,7 +794,27 @@
           <w:sz w:val="32"/>
           <w:szCs w:val="32"/>
         </w:rPr>
-        <w:t xml:space="preserve"> 200082010156</w:t>
+        <w:t xml:space="preserve"> 200082010</w:t>
+      </w:r>
+      <w:r>
+        <w:rPr>
+          <w:rFonts w:ascii="Times New Roman" w:hAnsi="Times New Roman" w:cs="Times New Roman"/>
+          <w:b/>
+          <w:bCs/>
+          <w:sz w:val="32"/>
+          <w:szCs w:val="32"/>
+        </w:rPr>
+        <w:t>0</w:t>
+      </w:r>
+      <w:r>
+        <w:rPr>
+          <w:rFonts w:ascii="Times New Roman" w:hAnsi="Times New Roman" w:cs="Times New Roman"/>
+          <w:b/>
+          <w:bCs/>
+          <w:sz w:val="32"/>
+          <w:szCs w:val="32"/>
+        </w:rPr>
+        <w:t>156</w:t>
       </w:r>
     </w:p>
     <w:p>
@@ -790,7 +830,7 @@
         </w:rPr>
         <w:sectPr>
           <w:pgSz w:w="11910" w:h="16840"/>
-          <w:pgMar w:top="1380" w:right="1000" w:bottom="280" w:left="480" w:header="720" w:footer="720" w:gutter="0"/>
+          <w:pgMar w:top="1380" w:right="998" w:bottom="278" w:left="851" w:header="720" w:footer="720" w:gutter="0"/>
           <w:cols w:space="720"/>
         </w:sectPr>
       </w:pPr>
@@ -4305,7 +4345,7 @@
         </w:rPr>
         <w:sectPr>
           <w:pgSz w:w="11910" w:h="16840"/>
-          <w:pgMar w:top="1440" w:right="1000" w:bottom="280" w:left="480" w:header="720" w:footer="720" w:gutter="0"/>
+          <w:pgMar w:top="1440" w:right="998" w:bottom="278" w:left="851" w:header="720" w:footer="720" w:gutter="0"/>
           <w:cols w:space="720"/>
         </w:sectPr>
       </w:pPr>
@@ -4378,7 +4418,7 @@
       <w:pPr>
         <w:pStyle w:val="BodyText"/>
         <w:spacing w:before="264" w:line="276" w:lineRule="auto"/>
-        <w:ind w:left="1751" w:right="98" w:hanging="1641"/>
+        <w:ind w:left="2160" w:right="98" w:hanging="2050"/>
         <w:rPr>
           <w:rFonts w:ascii="Times New Roman" w:hAnsi="Times New Roman" w:cs="Times New Roman"/>
           <w:sz w:val="6"/>
@@ -5116,7 +5156,7 @@
         </w:rPr>
         <w:sectPr>
           <w:pgSz w:w="11910" w:h="16840"/>
-          <w:pgMar w:top="1600" w:right="1000" w:bottom="280" w:left="480" w:header="720" w:footer="720" w:gutter="0"/>
+          <w:pgMar w:top="1600" w:right="998" w:bottom="278" w:left="851" w:header="720" w:footer="720" w:gutter="0"/>
           <w:cols w:space="720"/>
         </w:sectPr>
       </w:pPr>
@@ -6660,18 +6700,7 @@
           <w:szCs w:val="26"/>
           <w:u w:val="single"/>
         </w:rPr>
-        <w:t>2</w:t>
-      </w:r>
-      <w:r>
-        <w:rPr>
-          <w:rFonts w:ascii="Times New Roman" w:hAnsi="Times New Roman" w:cs="Times New Roman"/>
-          <w:b/>
-          <w:bCs/>
-          <w:sz w:val="26"/>
-          <w:szCs w:val="26"/>
-          <w:u w:val="single"/>
-        </w:rPr>
-        <w:t>:-</w:t>
+        <w:t>2:-</w:t>
       </w:r>
       <w:proofErr w:type="gramEnd"/>
       <w:r>
@@ -7182,7 +7211,7 @@
         </w:rPr>
         <w:sectPr>
           <w:pgSz w:w="11910" w:h="16840"/>
-          <w:pgMar w:top="1380" w:right="1000" w:bottom="280" w:left="480" w:header="720" w:footer="720" w:gutter="0"/>
+          <w:pgMar w:top="1380" w:right="998" w:bottom="278" w:left="851" w:header="720" w:footer="720" w:gutter="0"/>
           <w:cols w:space="720"/>
         </w:sectPr>
       </w:pPr>
@@ -8749,7 +8778,7 @@
         </w:rPr>
         <w:sectPr>
           <w:pgSz w:w="11910" w:h="16840"/>
-          <w:pgMar w:top="1380" w:right="1000" w:bottom="280" w:left="480" w:header="720" w:footer="720" w:gutter="0"/>
+          <w:pgMar w:top="1380" w:right="998" w:bottom="278" w:left="851" w:header="720" w:footer="720" w:gutter="0"/>
           <w:cols w:space="720"/>
         </w:sectPr>
       </w:pPr>
@@ -9990,7 +10019,7 @@
         </w:rPr>
         <w:sectPr>
           <w:pgSz w:w="11910" w:h="16840"/>
-          <w:pgMar w:top="1380" w:right="1000" w:bottom="280" w:left="480" w:header="720" w:footer="720" w:gutter="0"/>
+          <w:pgMar w:top="1380" w:right="998" w:bottom="278" w:left="851" w:header="720" w:footer="720" w:gutter="0"/>
           <w:cols w:space="720"/>
         </w:sectPr>
       </w:pPr>
@@ -10001,9 +10030,9 @@
           <w:sz w:val="28"/>
         </w:rPr>
         <w:drawing>
-          <wp:inline distT="0" distB="0" distL="0" distR="0" wp14:anchorId="48AD5A54" wp14:editId="25E6CE68">
-            <wp:extent cx="7006590" cy="3530106"/>
-            <wp:effectExtent l="0" t="0" r="3810" b="0"/>
+          <wp:inline distT="0" distB="0" distL="0" distR="0" wp14:anchorId="48AD5A54" wp14:editId="54D12ED6">
+            <wp:extent cx="6889898" cy="3529965"/>
+            <wp:effectExtent l="0" t="0" r="6350" b="0"/>
             <wp:docPr id="18" name="Picture 18" descr="Text, letter&#10;&#10;Description automatically generated"/>
             <wp:cNvGraphicFramePr>
               <a:graphicFrameLocks xmlns:a="http://schemas.openxmlformats.org/drawingml/2006/main" noChangeAspect="1"/>
@@ -10030,7 +10059,7 @@
                   <pic:spPr>
                     <a:xfrm>
                       <a:off x="0" y="0"/>
-                      <a:ext cx="7043360" cy="3548632"/>
+                      <a:ext cx="6928465" cy="3549724"/>
                     </a:xfrm>
                     <a:prstGeom prst="rect">
                       <a:avLst/>
@@ -11372,7 +11401,7 @@
         </w:rPr>
         <w:sectPr>
           <w:pgSz w:w="11910" w:h="16840"/>
-          <w:pgMar w:top="1380" w:right="1000" w:bottom="280" w:left="480" w:header="720" w:footer="720" w:gutter="0"/>
+          <w:pgMar w:top="1380" w:right="998" w:bottom="278" w:left="851" w:header="720" w:footer="720" w:gutter="0"/>
           <w:cols w:space="720"/>
         </w:sectPr>
       </w:pPr>
@@ -11632,7 +11661,7 @@
         </w:rPr>
         <w:sectPr>
           <w:pgSz w:w="11910" w:h="16840"/>
-          <w:pgMar w:top="1380" w:right="1000" w:bottom="280" w:left="480" w:header="720" w:footer="720" w:gutter="0"/>
+          <w:pgMar w:top="1380" w:right="998" w:bottom="278" w:left="851" w:header="720" w:footer="720" w:gutter="0"/>
           <w:cols w:space="720"/>
         </w:sectPr>
       </w:pPr>
@@ -12132,10 +12161,10 @@
         <w:sectPr>
           <w:type w:val="continuous"/>
           <w:pgSz w:w="11910" w:h="16840"/>
-          <w:pgMar w:top="1380" w:right="1000" w:bottom="280" w:left="480" w:header="720" w:footer="720" w:gutter="0"/>
+          <w:pgMar w:top="1380" w:right="998" w:bottom="278" w:left="851" w:header="720" w:footer="720" w:gutter="0"/>
           <w:cols w:num="2" w:space="720" w:equalWidth="0">
-            <w:col w:w="2020" w:space="40"/>
-            <w:col w:w="8370"/>
+            <w:col w:w="1649" w:space="40"/>
+            <w:col w:w="8372"/>
           </w:cols>
         </w:sectPr>
       </w:pPr>
@@ -12504,8 +12533,9 @@
           <w:sz w:val="24"/>
           <w:u w:val="single"/>
         </w:rPr>
-        <w:t xml:space="preserve">USING </w:t>
-      </w:r>
+        <w:t xml:space="preserve">USING MATH </w:t>
+      </w:r>
+      <w:proofErr w:type="gramStart"/>
       <w:r>
         <w:rPr>
           <w:rFonts w:ascii="Times New Roman" w:hAnsi="Times New Roman" w:cs="Times New Roman"/>
@@ -12513,26 +12543,7 @@
           <w:sz w:val="24"/>
           <w:u w:val="single"/>
         </w:rPr>
-        <w:t xml:space="preserve">MATH </w:t>
-      </w:r>
-      <w:proofErr w:type="gramStart"/>
-      <w:r>
-        <w:rPr>
-          <w:rFonts w:ascii="Times New Roman" w:hAnsi="Times New Roman" w:cs="Times New Roman"/>
-          <w:b/>
-          <w:sz w:val="24"/>
-          <w:u w:val="single"/>
-        </w:rPr>
-        <w:t>MODULE</w:t>
-      </w:r>
-      <w:r>
-        <w:rPr>
-          <w:rFonts w:ascii="Times New Roman" w:hAnsi="Times New Roman" w:cs="Times New Roman"/>
-          <w:b/>
-          <w:sz w:val="24"/>
-          <w:u w:val="single"/>
-        </w:rPr>
-        <w:t>:-</w:t>
+        <w:t>MODULE:-</w:t>
       </w:r>
       <w:proofErr w:type="gramEnd"/>
     </w:p>
@@ -12629,7 +12640,7 @@
         <w:sectPr>
           <w:type w:val="continuous"/>
           <w:pgSz w:w="11910" w:h="16840"/>
-          <w:pgMar w:top="1380" w:right="1000" w:bottom="280" w:left="480" w:header="720" w:footer="720" w:gutter="0"/>
+          <w:pgMar w:top="1380" w:right="998" w:bottom="278" w:left="851" w:header="720" w:footer="720" w:gutter="0"/>
           <w:cols w:space="720"/>
         </w:sectPr>
       </w:pPr>
@@ -13740,7 +13751,7 @@
         </w:rPr>
         <w:sectPr>
           <w:pgSz w:w="11910" w:h="16840"/>
-          <w:pgMar w:top="1380" w:right="1000" w:bottom="280" w:left="480" w:header="720" w:footer="720" w:gutter="0"/>
+          <w:pgMar w:top="1380" w:right="998" w:bottom="278" w:left="851" w:header="720" w:footer="720" w:gutter="0"/>
           <w:cols w:space="720"/>
         </w:sectPr>
       </w:pPr>
@@ -14658,7 +14669,7 @@
         </w:rPr>
         <w:sectPr>
           <w:pgSz w:w="11910" w:h="16840"/>
-          <w:pgMar w:top="1380" w:right="1000" w:bottom="280" w:left="480" w:header="720" w:footer="720" w:gutter="0"/>
+          <w:pgMar w:top="1380" w:right="998" w:bottom="278" w:left="851" w:header="720" w:footer="720" w:gutter="0"/>
           <w:cols w:space="720"/>
         </w:sectPr>
       </w:pPr>
@@ -15884,7 +15895,7 @@
         </w:rPr>
         <w:sectPr>
           <w:pgSz w:w="11910" w:h="16840"/>
-          <w:pgMar w:top="1380" w:right="1000" w:bottom="280" w:left="480" w:header="720" w:footer="720" w:gutter="0"/>
+          <w:pgMar w:top="1380" w:right="998" w:bottom="278" w:left="851" w:header="720" w:footer="720" w:gutter="0"/>
           <w:cols w:space="720"/>
         </w:sectPr>
       </w:pPr>
@@ -16209,7 +16220,7 @@
         </w:rPr>
         <w:sectPr>
           <w:pgSz w:w="11910" w:h="16840"/>
-          <w:pgMar w:top="1380" w:right="1000" w:bottom="280" w:left="480" w:header="720" w:footer="720" w:gutter="0"/>
+          <w:pgMar w:top="1380" w:right="998" w:bottom="278" w:left="851" w:header="720" w:footer="720" w:gutter="0"/>
           <w:cols w:space="720"/>
         </w:sectPr>
       </w:pPr>
@@ -16519,7 +16530,7 @@
         </w:rPr>
         <w:sectPr>
           <w:pgSz w:w="11910" w:h="16840"/>
-          <w:pgMar w:top="1380" w:right="1000" w:bottom="280" w:left="480" w:header="720" w:footer="720" w:gutter="0"/>
+          <w:pgMar w:top="1380" w:right="998" w:bottom="278" w:left="851" w:header="720" w:footer="720" w:gutter="0"/>
           <w:cols w:space="720"/>
         </w:sectPr>
       </w:pPr>
@@ -16829,7 +16840,7 @@
         </w:rPr>
         <w:sectPr>
           <w:pgSz w:w="11910" w:h="16840"/>
-          <w:pgMar w:top="1380" w:right="1000" w:bottom="280" w:left="480" w:header="720" w:footer="720" w:gutter="0"/>
+          <w:pgMar w:top="1380" w:right="998" w:bottom="278" w:left="851" w:header="720" w:footer="720" w:gutter="0"/>
           <w:cols w:space="720"/>
         </w:sectPr>
       </w:pPr>
@@ -17153,7 +17164,7 @@
         </w:rPr>
         <w:sectPr>
           <w:pgSz w:w="11910" w:h="16840"/>
-          <w:pgMar w:top="1380" w:right="1000" w:bottom="280" w:left="480" w:header="720" w:footer="720" w:gutter="0"/>
+          <w:pgMar w:top="1380" w:right="998" w:bottom="278" w:left="851" w:header="720" w:footer="720" w:gutter="0"/>
           <w:cols w:space="720"/>
         </w:sectPr>
       </w:pPr>
@@ -17547,7 +17558,7 @@
         </w:rPr>
         <w:sectPr>
           <w:pgSz w:w="11910" w:h="16840"/>
-          <w:pgMar w:top="1380" w:right="1000" w:bottom="280" w:left="480" w:header="720" w:footer="720" w:gutter="0"/>
+          <w:pgMar w:top="1380" w:right="998" w:bottom="278" w:left="851" w:header="720" w:footer="720" w:gutter="0"/>
           <w:cols w:space="720"/>
         </w:sectPr>
       </w:pPr>
@@ -17786,7 +17797,7 @@
         </w:rPr>
         <w:sectPr>
           <w:pgSz w:w="11910" w:h="16840"/>
-          <w:pgMar w:top="1380" w:right="1000" w:bottom="280" w:left="480" w:header="720" w:footer="720" w:gutter="0"/>
+          <w:pgMar w:top="1380" w:right="998" w:bottom="278" w:left="851" w:header="720" w:footer="720" w:gutter="0"/>
           <w:cols w:space="720"/>
         </w:sectPr>
       </w:pPr>
@@ -18760,18 +18771,7 @@
           <w:szCs w:val="26"/>
           <w:u w:val="single"/>
         </w:rPr>
-        <w:t xml:space="preserve"> </w:t>
-      </w:r>
-      <w:r>
-        <w:rPr>
-          <w:rFonts w:ascii="Times New Roman" w:hAnsi="Times New Roman" w:cs="Times New Roman"/>
-          <w:b/>
-          <w:bCs/>
-          <w:sz w:val="26"/>
-          <w:szCs w:val="26"/>
-          <w:u w:val="single"/>
-        </w:rPr>
-        <w:t>METHOD OF INTERPOLATION</w:t>
+        <w:t xml:space="preserve"> METHOD OF INTERPOLATION</w:t>
       </w:r>
     </w:p>
     <w:p>
@@ -20640,7 +20640,7 @@
     <w:sectPr>
       <w:type w:val="continuous"/>
       <w:pgSz w:w="11910" w:h="16840"/>
-      <w:pgMar w:top="1380" w:right="1000" w:bottom="280" w:left="480" w:header="720" w:footer="720" w:gutter="0"/>
+      <w:pgMar w:top="1380" w:right="998" w:bottom="278" w:left="851" w:header="720" w:footer="720" w:gutter="0"/>
       <w:cols w:space="720"/>
     </w:sectPr>
   </w:body>

</xml_diff>